<commit_message>
Debugging finished. Program works as intended. Documentation complete. Moving on.
</commit_message>
<xml_diff>
--- a/Unit 3 Examples/ParseSalesData/COMP268_ParseSalesData_MyProgramProfile.docx
+++ b/Unit 3 Examples/ParseSalesData/COMP268_ParseSalesData_MyProgramProfile.docx
@@ -34,9 +34,11 @@
             <w:r>
               <w:t xml:space="preserve">LEARNING PROFILE FOR </w:t>
             </w:r>
+            <w:proofErr w:type="spellStart"/>
             <w:r>
               <w:t>ParseSalesData</w:t>
             </w:r>
+            <w:proofErr w:type="spellEnd"/>
           </w:p>
         </w:tc>
       </w:tr>
@@ -308,69 +310,183 @@
         <w:rPr>
           <w:rFonts w:ascii="Times New Roman" w:hAnsi="Times New Roman" w:cs="Times New Roman"/>
         </w:rPr>
-        <w:t>Suppose that a file contains information ab</w:t>
-      </w:r>
-      <w:bookmarkStart w:id="0" w:name="_GoBack"/>
-      <w:bookmarkEnd w:id="0"/>
+        <w:t>Suppose that a file contains information about sales figures for a company in various cities. Each line of the file contains a city name, followed by a colon (</w:t>
+      </w:r>
+      <w:r>
+        <w:rPr>
+          <w:rStyle w:val="CodeChar"/>
+        </w:rPr>
+        <w:t>:</w:t>
+      </w:r>
       <w:r>
         <w:rPr>
           <w:rFonts w:ascii="Times New Roman" w:hAnsi="Times New Roman" w:cs="Times New Roman"/>
         </w:rPr>
-        <w:t>out sales figures for a company in various cities. Each line of the file contains a city name, followed by a colon (</w:t>
+        <w:t xml:space="preserve">) followed by the data for that city. The data is a number of type </w:t>
       </w:r>
       <w:r>
         <w:rPr>
           <w:rStyle w:val="CodeChar"/>
         </w:rPr>
-        <w:t>:</w:t>
+        <w:t>double</w:t>
       </w:r>
       <w:r>
         <w:rPr>
           <w:rFonts w:ascii="Times New Roman" w:hAnsi="Times New Roman" w:cs="Times New Roman"/>
         </w:rPr>
-        <w:t xml:space="preserve">) followed by the data for that city. The data is a number of type </w:t>
+        <w:t>. However, for some cities, no data was available. In these lines, the data is replaced by a comment explaining why the data is missing. For example, several lines</w:t>
+      </w:r>
+      <w:r>
+        <w:rPr>
+          <w:rFonts w:ascii="Times New Roman" w:hAnsi="Times New Roman" w:cs="Times New Roman"/>
+        </w:rPr>
+        <w:t xml:space="preserve"> from the file might look like:</w:t>
+      </w:r>
+    </w:p>
+    <w:p>
+      <w:pPr>
+        <w:pStyle w:val="Code"/>
+      </w:pPr>
+      <w:r>
+        <w:t>San Francisco:  19887.32</w:t>
+      </w:r>
+    </w:p>
+    <w:p>
+      <w:pPr>
+        <w:pStyle w:val="Code"/>
+      </w:pPr>
+      <w:r>
+        <w:t>Chicago:  no report received</w:t>
+      </w:r>
+    </w:p>
+    <w:p>
+      <w:pPr>
+        <w:pStyle w:val="Code"/>
+      </w:pPr>
+      <w:r>
+        <w:t>New York: 298734.12</w:t>
+      </w:r>
+    </w:p>
+    <w:p>
+      <w:pPr>
+        <w:jc w:val="both"/>
+        <w:rPr>
+          <w:rFonts w:ascii="Times New Roman" w:hAnsi="Times New Roman" w:cs="Times New Roman"/>
+        </w:rPr>
+      </w:pPr>
+      <w:r>
+        <w:rPr>
+          <w:rFonts w:ascii="Times New Roman" w:hAnsi="Times New Roman" w:cs="Times New Roman"/>
+        </w:rPr>
+        <w:t>Write a program that will compute and print the total sales from all the cities together. The program should also report the number of cities for which data was not available. The na</w:t>
+      </w:r>
+      <w:r>
+        <w:rPr>
+          <w:rFonts w:ascii="Times New Roman" w:hAnsi="Times New Roman" w:cs="Times New Roman"/>
+        </w:rPr>
+        <w:t>me of the file is "</w:t>
       </w:r>
       <w:r>
         <w:rPr>
           <w:rStyle w:val="CodeChar"/>
         </w:rPr>
-        <w:t>double</w:t>
+        <w:t>sales.dat</w:t>
       </w:r>
       <w:r>
         <w:rPr>
           <w:rFonts w:ascii="Times New Roman" w:hAnsi="Times New Roman" w:cs="Times New Roman"/>
         </w:rPr>
-        <w:t>. However, for some cities, no data was available. In these lines, the data is replaced by a comment explaining why the data is missing. For example, several lines</w:t>
-      </w:r>
-      <w:r>
+        <w:t>".</w:t>
+      </w:r>
+    </w:p>
+    <w:p>
+      <w:pPr>
+        <w:jc w:val="both"/>
         <w:rPr>
           <w:rFonts w:ascii="Times New Roman" w:hAnsi="Times New Roman" w:cs="Times New Roman"/>
         </w:rPr>
-        <w:t xml:space="preserve"> from the file might look like:</w:t>
-      </w:r>
-    </w:p>
-    <w:p>
-      <w:pPr>
-        <w:pStyle w:val="Code"/>
-      </w:pPr>
-      <w:r>
-        <w:t>San Francisco:  19887.32</w:t>
-      </w:r>
-    </w:p>
-    <w:p>
-      <w:pPr>
-        <w:pStyle w:val="Code"/>
-      </w:pPr>
-      <w:r>
-        <w:t>Chicago:  no report received</w:t>
-      </w:r>
-    </w:p>
-    <w:p>
-      <w:pPr>
-        <w:pStyle w:val="Code"/>
-      </w:pPr>
-      <w:r>
-        <w:t>New York: 298734.12</w:t>
+      </w:pPr>
+      <w:r>
+        <w:rPr>
+          <w:rFonts w:ascii="Times New Roman" w:hAnsi="Times New Roman" w:cs="Times New Roman"/>
+        </w:rPr>
+        <w:t xml:space="preserve">To complete this program, you'll need one fact about file input with </w:t>
+      </w:r>
+      <w:proofErr w:type="spellStart"/>
+      <w:r>
+        <w:rPr>
+          <w:rFonts w:ascii="Times New Roman" w:hAnsi="Times New Roman" w:cs="Times New Roman"/>
+        </w:rPr>
+        <w:t>TextIO</w:t>
+      </w:r>
+      <w:proofErr w:type="spellEnd"/>
+      <w:r>
+        <w:rPr>
+          <w:rFonts w:ascii="Times New Roman" w:hAnsi="Times New Roman" w:cs="Times New Roman"/>
+        </w:rPr>
+        <w:t xml:space="preserve"> that was not covered in Subsection 2.4.4. Since you don't know in advance how many lines there are in the file, you need a way to tell when you have gotten to the end of the file. When </w:t>
+      </w:r>
+      <w:proofErr w:type="spellStart"/>
+      <w:r>
+        <w:rPr>
+          <w:rFonts w:ascii="Times New Roman" w:hAnsi="Times New Roman" w:cs="Times New Roman"/>
+        </w:rPr>
+        <w:t>TextIO</w:t>
+      </w:r>
+      <w:proofErr w:type="spellEnd"/>
+      <w:r>
+        <w:rPr>
+          <w:rFonts w:ascii="Times New Roman" w:hAnsi="Times New Roman" w:cs="Times New Roman"/>
+        </w:rPr>
+        <w:t xml:space="preserve"> is reading from a file, the function </w:t>
+      </w:r>
+      <w:proofErr w:type="spellStart"/>
+      <w:r>
+        <w:rPr>
+          <w:rFonts w:ascii="Times New Roman" w:hAnsi="Times New Roman" w:cs="Times New Roman"/>
+        </w:rPr>
+        <w:t>TextIO.eof</w:t>
+      </w:r>
+      <w:proofErr w:type="spellEnd"/>
+      <w:r>
+        <w:rPr>
+          <w:rFonts w:ascii="Times New Roman" w:hAnsi="Times New Roman" w:cs="Times New Roman"/>
+        </w:rPr>
+        <w:t xml:space="preserve">() can be used to test for end of file. This </w:t>
+      </w:r>
+      <w:proofErr w:type="spellStart"/>
+      <w:r>
+        <w:rPr>
+          <w:rFonts w:ascii="Times New Roman" w:hAnsi="Times New Roman" w:cs="Times New Roman"/>
+        </w:rPr>
+        <w:t>boolean</w:t>
+      </w:r>
+      <w:proofErr w:type="spellEnd"/>
+      <w:r>
+        <w:rPr>
+          <w:rFonts w:ascii="Times New Roman" w:hAnsi="Times New Roman" w:cs="Times New Roman"/>
+        </w:rPr>
+        <w:t>-valued function returns true if the file has been entirely read and returns false if there is more data to read in the file. This means that you can read the lines of the file in a loop while (</w:t>
+      </w:r>
+      <w:proofErr w:type="spellStart"/>
+      <w:r>
+        <w:rPr>
+          <w:rFonts w:ascii="Times New Roman" w:hAnsi="Times New Roman" w:cs="Times New Roman"/>
+        </w:rPr>
+        <w:t>TextIO.eof</w:t>
+      </w:r>
+      <w:proofErr w:type="spellEnd"/>
+      <w:r>
+        <w:rPr>
+          <w:rFonts w:ascii="Times New Roman" w:hAnsi="Times New Roman" w:cs="Times New Roman"/>
+        </w:rPr>
+        <w:t>() == false).... The loop will end when all the li</w:t>
+      </w:r>
+      <w:r>
+        <w:rPr>
+          <w:rFonts w:ascii="Times New Roman" w:hAnsi="Times New Roman" w:cs="Times New Roman"/>
+        </w:rPr>
+        <w:t>nes of the file have been read.</w:t>
       </w:r>
     </w:p>
     <w:p>
@@ -384,59 +500,21 @@
         <w:rPr>
           <w:rFonts w:ascii="Times New Roman" w:hAnsi="Times New Roman" w:cs="Times New Roman"/>
         </w:rPr>
-        <w:t>Write a program that will compute and print the total sales from all the cities together. The program should also report the number of cities for which data was not available. The na</w:t>
-      </w:r>
+        <w:t xml:space="preserve">Suggestion: For each line, read and ignore characters up to the colon. Then read the rest of the line into a variable of type String. Try to convert the string into a number, and use </w:t>
+      </w:r>
+      <w:proofErr w:type="spellStart"/>
       <w:r>
         <w:rPr>
           <w:rFonts w:ascii="Times New Roman" w:hAnsi="Times New Roman" w:cs="Times New Roman"/>
         </w:rPr>
-        <w:t>me of the file is "</w:t>
-      </w:r>
-      <w:r>
-        <w:rPr>
-          <w:rStyle w:val="CodeChar"/>
-        </w:rPr>
-        <w:t>sales.dat</w:t>
-      </w:r>
+        <w:t>try..catch</w:t>
+      </w:r>
+      <w:proofErr w:type="spellEnd"/>
       <w:r>
         <w:rPr>
           <w:rFonts w:ascii="Times New Roman" w:hAnsi="Times New Roman" w:cs="Times New Roman"/>
         </w:rPr>
-        <w:t>".</w:t>
-      </w:r>
-    </w:p>
-    <w:p>
-      <w:pPr>
-        <w:jc w:val="both"/>
-        <w:rPr>
-          <w:rFonts w:ascii="Times New Roman" w:hAnsi="Times New Roman" w:cs="Times New Roman"/>
-        </w:rPr>
-      </w:pPr>
-      <w:r>
-        <w:rPr>
-          <w:rFonts w:ascii="Times New Roman" w:hAnsi="Times New Roman" w:cs="Times New Roman"/>
-        </w:rPr>
-        <w:t>To complete this program, you'll need one fact about file input with TextIO that was not covered in Subsection 2.4.4. Since you don't know in advance how many lines there are in the file, you need a way to tell when you have gotten to the end of the file. When TextIO is reading from a file, the function TextIO.eof() can be used to test for end of file. This boolean-valued function returns true if the file has been entirely read and returns false if there is more data to read in the file. This means that you can read the lines of the file in a loop while (TextIO.eof() == false).... The loop will end when all the li</w:t>
-      </w:r>
-      <w:r>
-        <w:rPr>
-          <w:rFonts w:ascii="Times New Roman" w:hAnsi="Times New Roman" w:cs="Times New Roman"/>
-        </w:rPr>
-        <w:t>nes of the file have been read.</w:t>
-      </w:r>
-    </w:p>
-    <w:p>
-      <w:pPr>
-        <w:jc w:val="both"/>
-        <w:rPr>
-          <w:rFonts w:ascii="Times New Roman" w:hAnsi="Times New Roman" w:cs="Times New Roman"/>
-        </w:rPr>
-      </w:pPr>
-      <w:r>
-        <w:rPr>
-          <w:rFonts w:ascii="Times New Roman" w:hAnsi="Times New Roman" w:cs="Times New Roman"/>
-        </w:rPr>
-        <w:t>Suggestion: For each line, read and ignore characters up to the colon. Then read the rest of the line into a variable of type String. Try to convert the string into a number, and use try..catch to test whether the conversion succeeds.</w:t>
+        <w:t xml:space="preserve"> to test whether the conversion succeeds.</w:t>
       </w:r>
     </w:p>
     <w:p>
@@ -717,11 +795,19 @@
                 <w:sz w:val="16"/>
               </w:rPr>
             </w:pPr>
+            <w:proofErr w:type="spellStart"/>
             <w:r>
               <w:rPr>
                 <w:sz w:val="16"/>
               </w:rPr>
-              <w:t>java.lang.ArrayIndexOutOfBoundsException: 10000</w:t>
+              <w:t>java.lang.ArrayIndexOutOfBoundsException</w:t>
+            </w:r>
+            <w:proofErr w:type="spellEnd"/>
+            <w:r>
+              <w:rPr>
+                <w:sz w:val="16"/>
+              </w:rPr>
+              <w:t>: 10000</w:t>
             </w:r>
           </w:p>
         </w:tc>
@@ -983,13 +1069,13 @@
           <w:numId w:val="2"/>
         </w:numPr>
       </w:pPr>
-      <w:bookmarkStart w:id="1" w:name="_Ref482206909"/>
+      <w:bookmarkStart w:id="0" w:name="_Ref482206909"/>
       <w:r>
         <w:lastRenderedPageBreak/>
         <w:t>Sample Input and Output</w:t>
       </w:r>
-      <w:bookmarkStart w:id="2" w:name="_Ref482206604"/>
-      <w:bookmarkEnd w:id="1"/>
+      <w:bookmarkStart w:id="1" w:name="_Ref482206604"/>
+      <w:bookmarkEnd w:id="0"/>
     </w:p>
     <w:p>
       <w:pPr>
@@ -1006,33 +1092,49 @@
           <w:sz w:val="18"/>
         </w:rPr>
       </w:pPr>
-      <w:r>
-        <w:rPr>
-          <w:sz w:val="18"/>
-        </w:rPr>
-        <w:t>CompanyWithTerribleRecordsCo 2016 Sales Data</w:t>
-      </w:r>
-    </w:p>
-    <w:p>
-      <w:pPr>
-        <w:pStyle w:val="Code"/>
-        <w:rPr>
-          <w:sz w:val="18"/>
-        </w:rPr>
-      </w:pPr>
-    </w:p>
-    <w:p>
-      <w:pPr>
-        <w:pStyle w:val="Code"/>
-        <w:rPr>
-          <w:sz w:val="18"/>
-        </w:rPr>
-      </w:pPr>
-      <w:r>
-        <w:rPr>
-          <w:sz w:val="18"/>
-        </w:rPr>
-        <w:t>Airdrie:</w:t>
+      <w:proofErr w:type="spellStart"/>
+      <w:r>
+        <w:rPr>
+          <w:sz w:val="18"/>
+        </w:rPr>
+        <w:t>CompanyWithTerribleRecordsCo</w:t>
+      </w:r>
+      <w:proofErr w:type="spellEnd"/>
+      <w:r>
+        <w:rPr>
+          <w:sz w:val="18"/>
+        </w:rPr>
+        <w:t xml:space="preserve"> 2016 Sales Data</w:t>
+      </w:r>
+    </w:p>
+    <w:p>
+      <w:pPr>
+        <w:pStyle w:val="Code"/>
+        <w:rPr>
+          <w:sz w:val="18"/>
+        </w:rPr>
+      </w:pPr>
+    </w:p>
+    <w:p>
+      <w:pPr>
+        <w:pStyle w:val="Code"/>
+        <w:rPr>
+          <w:sz w:val="18"/>
+        </w:rPr>
+      </w:pPr>
+      <w:proofErr w:type="spellStart"/>
+      <w:r>
+        <w:rPr>
+          <w:sz w:val="18"/>
+        </w:rPr>
+        <w:t>Airdrie</w:t>
+      </w:r>
+      <w:proofErr w:type="spellEnd"/>
+      <w:r>
+        <w:rPr>
+          <w:sz w:val="18"/>
+        </w:rPr>
+        <w:t>:</w:t>
       </w:r>
       <w:r>
         <w:rPr>
@@ -1151,11 +1253,19 @@
           <w:sz w:val="18"/>
         </w:rPr>
       </w:pPr>
-      <w:r>
-        <w:rPr>
-          <w:sz w:val="18"/>
-        </w:rPr>
-        <w:t>Camrose:</w:t>
+      <w:proofErr w:type="spellStart"/>
+      <w:r>
+        <w:rPr>
+          <w:sz w:val="18"/>
+        </w:rPr>
+        <w:t>Camrose</w:t>
+      </w:r>
+      <w:proofErr w:type="spellEnd"/>
+      <w:r>
+        <w:rPr>
+          <w:sz w:val="18"/>
+        </w:rPr>
+        <w:t>:</w:t>
       </w:r>
       <w:r>
         <w:rPr>
@@ -1602,8 +1712,16 @@
           <w:sz w:val="18"/>
         </w:rPr>
         <w:tab/>
-        <w:t>1 million dollahs</w:t>
-      </w:r>
+        <w:t xml:space="preserve">1 million </w:t>
+      </w:r>
+      <w:proofErr w:type="spellStart"/>
+      <w:r>
+        <w:rPr>
+          <w:sz w:val="18"/>
+        </w:rPr>
+        <w:t>dollahs</w:t>
+      </w:r>
+      <w:proofErr w:type="spellEnd"/>
     </w:p>
     <w:p>
       <w:pPr>
@@ -1674,8 +1792,16 @@
           <w:sz w:val="18"/>
         </w:rPr>
         <w:tab/>
-        <w:t>tree fiddy</w:t>
-      </w:r>
+        <w:t xml:space="preserve">tree </w:t>
+      </w:r>
+      <w:proofErr w:type="spellStart"/>
+      <w:r>
+        <w:rPr>
+          <w:sz w:val="18"/>
+        </w:rPr>
+        <w:t>fiddy</w:t>
+      </w:r>
+      <w:proofErr w:type="spellEnd"/>
     </w:p>
     <w:p>
       <w:pPr>
@@ -1766,21 +1892,49 @@
         <w:rPr>
           <w:sz w:val="14"/>
         </w:rPr>
-        <w:t>Line: CompanyWithTerribleRecordsCo 2016 Sales Data</w:t>
-      </w:r>
-    </w:p>
-    <w:p>
-      <w:pPr>
-        <w:pStyle w:val="Code"/>
-        <w:rPr>
-          <w:sz w:val="14"/>
-        </w:rPr>
-      </w:pPr>
-      <w:r>
-        <w:rPr>
-          <w:sz w:val="14"/>
-        </w:rPr>
-        <w:t>No : in "CompanyWithTerribleRecordsCo 2016 Sales Data"</w:t>
+        <w:t xml:space="preserve">Line: </w:t>
+      </w:r>
+      <w:proofErr w:type="spellStart"/>
+      <w:r>
+        <w:rPr>
+          <w:sz w:val="14"/>
+        </w:rPr>
+        <w:t>CompanyWithTerribleRecordsCo</w:t>
+      </w:r>
+      <w:proofErr w:type="spellEnd"/>
+      <w:r>
+        <w:rPr>
+          <w:sz w:val="14"/>
+        </w:rPr>
+        <w:t xml:space="preserve"> 2016 Sales Data</w:t>
+      </w:r>
+    </w:p>
+    <w:p>
+      <w:pPr>
+        <w:pStyle w:val="Code"/>
+        <w:rPr>
+          <w:sz w:val="14"/>
+        </w:rPr>
+      </w:pPr>
+      <w:r>
+        <w:rPr>
+          <w:sz w:val="14"/>
+        </w:rPr>
+        <w:t>No : in "</w:t>
+      </w:r>
+      <w:proofErr w:type="spellStart"/>
+      <w:r>
+        <w:rPr>
+          <w:sz w:val="14"/>
+        </w:rPr>
+        <w:t>CompanyWithTerribleRecordsCo</w:t>
+      </w:r>
+      <w:proofErr w:type="spellEnd"/>
+      <w:r>
+        <w:rPr>
+          <w:sz w:val="14"/>
+        </w:rPr>
+        <w:t xml:space="preserve"> 2016 Sales Data"</w:t>
       </w:r>
     </w:p>
     <w:p>
@@ -1922,7 +2076,21 @@
         <w:rPr>
           <w:sz w:val="14"/>
         </w:rPr>
-        <w:t>Line: Airdrie:</w:t>
+        <w:t xml:space="preserve">Line: </w:t>
+      </w:r>
+      <w:proofErr w:type="spellStart"/>
+      <w:r>
+        <w:rPr>
+          <w:sz w:val="14"/>
+        </w:rPr>
+        <w:t>Airdrie</w:t>
+      </w:r>
+      <w:proofErr w:type="spellEnd"/>
+      <w:r>
+        <w:rPr>
+          <w:sz w:val="14"/>
+        </w:rPr>
+        <w:t>:</w:t>
       </w:r>
       <w:r>
         <w:rPr>
@@ -2201,7 +2369,21 @@
         <w:rPr>
           <w:sz w:val="14"/>
         </w:rPr>
-        <w:t>Added +1 to skippedCount (1)</w:t>
+        <w:t xml:space="preserve">Added +1 to </w:t>
+      </w:r>
+      <w:proofErr w:type="spellStart"/>
+      <w:r>
+        <w:rPr>
+          <w:sz w:val="14"/>
+        </w:rPr>
+        <w:t>skippedCount</w:t>
+      </w:r>
+      <w:proofErr w:type="spellEnd"/>
+      <w:r>
+        <w:rPr>
+          <w:sz w:val="14"/>
+        </w:rPr>
+        <w:t xml:space="preserve"> (1)</w:t>
       </w:r>
     </w:p>
     <w:p>
@@ -2251,7 +2433,21 @@
         <w:rPr>
           <w:sz w:val="14"/>
         </w:rPr>
-        <w:t>Line: Camrose:</w:t>
+        <w:t xml:space="preserve">Line: </w:t>
+      </w:r>
+      <w:proofErr w:type="spellStart"/>
+      <w:r>
+        <w:rPr>
+          <w:sz w:val="14"/>
+        </w:rPr>
+        <w:t>Camrose</w:t>
+      </w:r>
+      <w:proofErr w:type="spellEnd"/>
+      <w:r>
+        <w:rPr>
+          <w:sz w:val="14"/>
+        </w:rPr>
+        <w:t>:</w:t>
       </w:r>
       <w:r>
         <w:rPr>
@@ -2429,7 +2625,21 @@
         <w:rPr>
           <w:sz w:val="14"/>
         </w:rPr>
-        <w:t>Added +1 to skippedCount (2)</w:t>
+        <w:t xml:space="preserve">Added +1 to </w:t>
+      </w:r>
+      <w:proofErr w:type="spellStart"/>
+      <w:r>
+        <w:rPr>
+          <w:sz w:val="14"/>
+        </w:rPr>
+        <w:t>skippedCount</w:t>
+      </w:r>
+      <w:proofErr w:type="spellEnd"/>
+      <w:r>
+        <w:rPr>
+          <w:sz w:val="14"/>
+        </w:rPr>
+        <w:t xml:space="preserve"> (2)</w:t>
       </w:r>
     </w:p>
     <w:p>
@@ -3498,7 +3708,21 @@
         <w:rPr>
           <w:sz w:val="14"/>
         </w:rPr>
-        <w:t>Added +1 to skippedCount (3)</w:t>
+        <w:t xml:space="preserve">Added +1 to </w:t>
+      </w:r>
+      <w:proofErr w:type="spellStart"/>
+      <w:r>
+        <w:rPr>
+          <w:sz w:val="14"/>
+        </w:rPr>
+        <w:t>skippedCount</w:t>
+      </w:r>
+      <w:proofErr w:type="spellEnd"/>
+      <w:r>
+        <w:rPr>
+          <w:sz w:val="14"/>
+        </w:rPr>
+        <w:t xml:space="preserve"> (3)</w:t>
       </w:r>
     </w:p>
     <w:p>
@@ -3608,7 +3832,21 @@
         <w:rPr>
           <w:sz w:val="14"/>
         </w:rPr>
-        <w:t>Added +1 to skippedCount (3)</w:t>
+        <w:t xml:space="preserve">Added +1 to </w:t>
+      </w:r>
+      <w:proofErr w:type="spellStart"/>
+      <w:r>
+        <w:rPr>
+          <w:sz w:val="14"/>
+        </w:rPr>
+        <w:t>skippedCount</w:t>
+      </w:r>
+      <w:proofErr w:type="spellEnd"/>
+      <w:r>
+        <w:rPr>
+          <w:sz w:val="14"/>
+        </w:rPr>
+        <w:t xml:space="preserve"> (3)</w:t>
       </w:r>
     </w:p>
     <w:p>
@@ -3683,21 +3921,43 @@
           <w:sz w:val="14"/>
         </w:rPr>
         <w:tab/>
-        <w:t>1 million dollahs</w:t>
-      </w:r>
-    </w:p>
-    <w:p>
-      <w:pPr>
-        <w:pStyle w:val="Code"/>
-        <w:rPr>
-          <w:sz w:val="14"/>
-        </w:rPr>
-      </w:pPr>
-      <w:r>
-        <w:rPr>
-          <w:sz w:val="14"/>
-        </w:rPr>
-        <w:t>No $ in "1 million dollahs"</w:t>
+        <w:t xml:space="preserve">1 million </w:t>
+      </w:r>
+      <w:proofErr w:type="spellStart"/>
+      <w:r>
+        <w:rPr>
+          <w:sz w:val="14"/>
+        </w:rPr>
+        <w:t>dollahs</w:t>
+      </w:r>
+      <w:proofErr w:type="spellEnd"/>
+    </w:p>
+    <w:p>
+      <w:pPr>
+        <w:pStyle w:val="Code"/>
+        <w:rPr>
+          <w:sz w:val="14"/>
+        </w:rPr>
+      </w:pPr>
+      <w:r>
+        <w:rPr>
+          <w:sz w:val="14"/>
+        </w:rPr>
+        <w:t xml:space="preserve">No $ in "1 million </w:t>
+      </w:r>
+      <w:proofErr w:type="spellStart"/>
+      <w:r>
+        <w:rPr>
+          <w:sz w:val="14"/>
+        </w:rPr>
+        <w:t>dollahs</w:t>
+      </w:r>
+      <w:proofErr w:type="spellEnd"/>
+      <w:r>
+        <w:rPr>
+          <w:sz w:val="14"/>
+        </w:rPr>
+        <w:t>"</w:t>
       </w:r>
     </w:p>
     <w:p>
@@ -3725,7 +3985,21 @@
         <w:rPr>
           <w:sz w:val="14"/>
         </w:rPr>
-        <w:t>Added +1 to skippedCount (4)</w:t>
+        <w:t xml:space="preserve">Added +1 to </w:t>
+      </w:r>
+      <w:proofErr w:type="spellStart"/>
+      <w:r>
+        <w:rPr>
+          <w:sz w:val="14"/>
+        </w:rPr>
+        <w:t>skippedCount</w:t>
+      </w:r>
+      <w:proofErr w:type="spellEnd"/>
+      <w:r>
+        <w:rPr>
+          <w:sz w:val="14"/>
+        </w:rPr>
+        <w:t xml:space="preserve"> (4)</w:t>
       </w:r>
     </w:p>
     <w:p>
@@ -3836,7 +4110,21 @@
         <w:rPr>
           <w:sz w:val="14"/>
         </w:rPr>
-        <w:t>Added +1 to skippedCount (5)</w:t>
+        <w:t xml:space="preserve">Added +1 to </w:t>
+      </w:r>
+      <w:proofErr w:type="spellStart"/>
+      <w:r>
+        <w:rPr>
+          <w:sz w:val="14"/>
+        </w:rPr>
+        <w:t>skippedCount</w:t>
+      </w:r>
+      <w:proofErr w:type="spellEnd"/>
+      <w:r>
+        <w:rPr>
+          <w:sz w:val="14"/>
+        </w:rPr>
+        <w:t xml:space="preserve"> (5)</w:t>
       </w:r>
     </w:p>
     <w:p>
@@ -3911,21 +4199,43 @@
           <w:sz w:val="14"/>
         </w:rPr>
         <w:tab/>
-        <w:t>tree fiddy</w:t>
-      </w:r>
-    </w:p>
-    <w:p>
-      <w:pPr>
-        <w:pStyle w:val="Code"/>
-        <w:rPr>
-          <w:sz w:val="14"/>
-        </w:rPr>
-      </w:pPr>
-      <w:r>
-        <w:rPr>
-          <w:sz w:val="14"/>
-        </w:rPr>
-        <w:t>No $ in "tree fiddy"</w:t>
+        <w:t xml:space="preserve">tree </w:t>
+      </w:r>
+      <w:proofErr w:type="spellStart"/>
+      <w:r>
+        <w:rPr>
+          <w:sz w:val="14"/>
+        </w:rPr>
+        <w:t>fiddy</w:t>
+      </w:r>
+      <w:proofErr w:type="spellEnd"/>
+    </w:p>
+    <w:p>
+      <w:pPr>
+        <w:pStyle w:val="Code"/>
+        <w:rPr>
+          <w:sz w:val="14"/>
+        </w:rPr>
+      </w:pPr>
+      <w:r>
+        <w:rPr>
+          <w:sz w:val="14"/>
+        </w:rPr>
+        <w:t xml:space="preserve">No $ in "tree </w:t>
+      </w:r>
+      <w:proofErr w:type="spellStart"/>
+      <w:r>
+        <w:rPr>
+          <w:sz w:val="14"/>
+        </w:rPr>
+        <w:t>fiddy</w:t>
+      </w:r>
+      <w:proofErr w:type="spellEnd"/>
+      <w:r>
+        <w:rPr>
+          <w:sz w:val="14"/>
+        </w:rPr>
+        <w:t>"</w:t>
       </w:r>
     </w:p>
     <w:p>
@@ -3953,7 +4263,21 @@
         <w:rPr>
           <w:sz w:val="14"/>
         </w:rPr>
-        <w:t>Added +1 to skippedCount (6)</w:t>
+        <w:t xml:space="preserve">Added +1 to </w:t>
+      </w:r>
+      <w:proofErr w:type="spellStart"/>
+      <w:r>
+        <w:rPr>
+          <w:sz w:val="14"/>
+        </w:rPr>
+        <w:t>skippedCount</w:t>
+      </w:r>
+      <w:proofErr w:type="spellEnd"/>
+      <w:r>
+        <w:rPr>
+          <w:sz w:val="14"/>
+        </w:rPr>
+        <w:t xml:space="preserve"> (6)</w:t>
       </w:r>
     </w:p>
     <w:p>
@@ -4070,7 +4394,21 @@
         <w:rPr>
           <w:sz w:val="14"/>
         </w:rPr>
-        <w:t>Added +1 to skippedCount (7)</w:t>
+        <w:t xml:space="preserve">Added +1 to </w:t>
+      </w:r>
+      <w:proofErr w:type="spellStart"/>
+      <w:r>
+        <w:rPr>
+          <w:sz w:val="14"/>
+        </w:rPr>
+        <w:t>skippedCount</w:t>
+      </w:r>
+      <w:proofErr w:type="spellEnd"/>
+      <w:r>
+        <w:rPr>
+          <w:sz w:val="14"/>
+        </w:rPr>
+        <w:t xml:space="preserve"> (7)</w:t>
       </w:r>
     </w:p>
     <w:p>
@@ -4113,14 +4451,28 @@
       <w:pPr>
         <w:pStyle w:val="Code"/>
         <w:rPr>
-          <w:sz w:val="14"/>
-        </w:rPr>
-      </w:pPr>
-      <w:r>
-        <w:rPr>
-          <w:sz w:val="14"/>
-        </w:rPr>
-        <w:t>TBA</w:t>
+          <w:sz w:val="18"/>
+        </w:rPr>
+      </w:pPr>
+      <w:r>
+        <w:rPr>
+          <w:sz w:val="18"/>
+        </w:rPr>
+        <w:t>Total sales: $ 3,959,129.98</w:t>
+      </w:r>
+    </w:p>
+    <w:p>
+      <w:pPr>
+        <w:pStyle w:val="Code"/>
+        <w:rPr>
+          <w:sz w:val="18"/>
+        </w:rPr>
+      </w:pPr>
+      <w:r>
+        <w:rPr>
+          <w:sz w:val="18"/>
+        </w:rPr>
+        <w:t>Number of cities skipped: 7</w:t>
       </w:r>
     </w:p>
     <w:p>
@@ -4134,11 +4486,17 @@
       <w:r>
         <w:t>Discussion</w:t>
       </w:r>
-      <w:bookmarkEnd w:id="2"/>
-    </w:p>
-    <w:p>
-      <w:r>
-        <w:t>Created an ‘alpha version’ of program, which printed many values for each line in the file (for each loop iteration) to ensure no cases were missed. It was useful to verify and fine tune the order of logic, string manipulation, and string (character) index math.</w:t>
+      <w:bookmarkEnd w:id="1"/>
+    </w:p>
+    <w:p>
+      <w:r>
+        <w:t>Created an ‘alpha version’ of program,</w:t>
+      </w:r>
+      <w:r>
+        <w:t xml:space="preserve"> version 0.1,</w:t>
+      </w:r>
+      <w:r>
+        <w:t xml:space="preserve"> which printed many values for each line in the file (for each loop iteration) to ensure no cases were missed. It was useful to verify and fine tune the order of logic, string manipulation, and string (character) index math.</w:t>
       </w:r>
     </w:p>
     <w:p>
@@ -4150,10 +4508,10 @@
         </w:rPr>
       </w:pPr>
       <w:r>
-        <w:t>Text file was purposefully created with many different cases in order to prove the algorithm. No errors other than typing mistakes (missing period between classes and methods, missing semicolon at the end of a line, etc.) were encountered.</w:t>
-      </w:r>
-      <w:r>
-        <w:t xml:space="preserve"> S</w:t>
+        <w:t xml:space="preserve">Text file was purposefully created with many different cases in order to prove the algorithm. </w:t>
+      </w:r>
+      <w:r>
+        <w:t>S</w:t>
       </w:r>
       <w:r>
         <w:rPr>
@@ -4188,6 +4546,322 @@
           <w:lang w:val="en-CA" w:eastAsia="en-CA"/>
         </w:rPr>
       </w:pPr>
+      <w:r>
+        <w:rPr>
+          <w:rFonts w:ascii="Calibri" w:eastAsia="Times New Roman" w:hAnsi="Calibri" w:cs="Calibri"/>
+          <w:color w:val="000000"/>
+          <w:lang w:val="en-CA" w:eastAsia="en-CA"/>
+        </w:rPr>
+        <w:t xml:space="preserve">NetBeans let me know that I made a mistake by nesting a </w:t>
+      </w:r>
+      <w:r>
+        <w:rPr>
+          <w:rStyle w:val="CodeChar"/>
+        </w:rPr>
+        <w:t>try/catch</w:t>
+      </w:r>
+      <w:r>
+        <w:rPr>
+          <w:rFonts w:ascii="Calibri" w:eastAsia="Times New Roman" w:hAnsi="Calibri" w:cs="Calibri"/>
+          <w:color w:val="000000"/>
+          <w:lang w:val="en-CA" w:eastAsia="en-CA"/>
+        </w:rPr>
+        <w:t xml:space="preserve"> block inside of another </w:t>
+      </w:r>
+      <w:r>
+        <w:rPr>
+          <w:rStyle w:val="CodeChar"/>
+        </w:rPr>
+        <w:t>try/catch</w:t>
+      </w:r>
+      <w:r>
+        <w:rPr>
+          <w:rFonts w:ascii="Calibri" w:eastAsia="Times New Roman" w:hAnsi="Calibri" w:cs="Calibri"/>
+          <w:color w:val="000000"/>
+          <w:lang w:val="en-CA" w:eastAsia="en-CA"/>
+        </w:rPr>
+        <w:t xml:space="preserve"> block. I was attempting to use nested </w:t>
+      </w:r>
+      <w:r>
+        <w:rPr>
+          <w:rStyle w:val="CodeChar"/>
+        </w:rPr>
+        <w:t>try/catch</w:t>
+      </w:r>
+      <w:r>
+        <w:rPr>
+          <w:rFonts w:ascii="Calibri" w:eastAsia="Times New Roman" w:hAnsi="Calibri" w:cs="Calibri"/>
+          <w:color w:val="000000"/>
+          <w:lang w:val="en-CA" w:eastAsia="en-CA"/>
+        </w:rPr>
+        <w:t xml:space="preserve"> blocks in the same way as nested </w:t>
+      </w:r>
+      <w:r>
+        <w:rPr>
+          <w:rStyle w:val="CodeChar"/>
+        </w:rPr>
+        <w:t>if</w:t>
+      </w:r>
+      <w:r>
+        <w:rPr>
+          <w:rFonts w:ascii="Calibri" w:eastAsia="Times New Roman" w:hAnsi="Calibri" w:cs="Calibri"/>
+          <w:color w:val="000000"/>
+          <w:lang w:val="en-CA" w:eastAsia="en-CA"/>
+        </w:rPr>
+        <w:t xml:space="preserve"> statements, but they don’t behave the same way. As soon as there is an exception in a </w:t>
+      </w:r>
+      <w:r>
+        <w:rPr>
+          <w:rStyle w:val="CodeChar"/>
+        </w:rPr>
+        <w:t>try</w:t>
+      </w:r>
+      <w:r>
+        <w:rPr>
+          <w:rFonts w:ascii="Calibri" w:eastAsia="Times New Roman" w:hAnsi="Calibri" w:cs="Calibri"/>
+          <w:color w:val="000000"/>
+          <w:lang w:val="en-CA" w:eastAsia="en-CA"/>
+        </w:rPr>
+        <w:t xml:space="preserve"> statement it jumps directly to the </w:t>
+      </w:r>
+      <w:r>
+        <w:rPr>
+          <w:rStyle w:val="CodeChar"/>
+        </w:rPr>
+        <w:t>catch</w:t>
+      </w:r>
+      <w:r>
+        <w:rPr>
+          <w:rFonts w:ascii="Calibri" w:eastAsia="Times New Roman" w:hAnsi="Calibri" w:cs="Calibri"/>
+          <w:color w:val="000000"/>
+          <w:lang w:val="en-CA" w:eastAsia="en-CA"/>
+        </w:rPr>
+        <w:t xml:space="preserve">, no matter where the exception comes from inside of the </w:t>
+      </w:r>
+      <w:r>
+        <w:rPr>
+          <w:rStyle w:val="CodeChar"/>
+        </w:rPr>
+        <w:t>try</w:t>
+      </w:r>
+      <w:r>
+        <w:rPr>
+          <w:rFonts w:ascii="Calibri" w:eastAsia="Times New Roman" w:hAnsi="Calibri" w:cs="Calibri"/>
+          <w:color w:val="000000"/>
+          <w:lang w:val="en-CA" w:eastAsia="en-CA"/>
+        </w:rPr>
+        <w:t xml:space="preserve"> statement, including nested statements. The exception has a similar effect</w:t>
+      </w:r>
+      <w:r>
+        <w:rPr>
+          <w:rFonts w:ascii="Calibri" w:eastAsia="Times New Roman" w:hAnsi="Calibri" w:cs="Calibri"/>
+          <w:color w:val="000000"/>
+          <w:lang w:val="en-CA" w:eastAsia="en-CA"/>
+        </w:rPr>
+        <w:t xml:space="preserve"> on a </w:t>
+      </w:r>
+      <w:r>
+        <w:rPr>
+          <w:rStyle w:val="CodeChar"/>
+        </w:rPr>
+        <w:t>try</w:t>
+      </w:r>
+      <w:r>
+        <w:rPr>
+          <w:rFonts w:ascii="Calibri" w:eastAsia="Times New Roman" w:hAnsi="Calibri" w:cs="Calibri"/>
+          <w:color w:val="000000"/>
+          <w:lang w:val="en-CA" w:eastAsia="en-CA"/>
+        </w:rPr>
+        <w:t xml:space="preserve"> block or statement</w:t>
+      </w:r>
+      <w:r>
+        <w:rPr>
+          <w:rFonts w:ascii="Calibri" w:eastAsia="Times New Roman" w:hAnsi="Calibri" w:cs="Calibri"/>
+          <w:color w:val="000000"/>
+          <w:lang w:val="en-CA" w:eastAsia="en-CA"/>
+        </w:rPr>
+        <w:t xml:space="preserve"> as a </w:t>
+      </w:r>
+      <w:r>
+        <w:rPr>
+          <w:rStyle w:val="CodeChar"/>
+        </w:rPr>
+        <w:t>break</w:t>
+      </w:r>
+      <w:r>
+        <w:rPr>
+          <w:rFonts w:ascii="Calibri" w:eastAsia="Times New Roman" w:hAnsi="Calibri" w:cs="Calibri"/>
+          <w:color w:val="000000"/>
+          <w:lang w:val="en-CA" w:eastAsia="en-CA"/>
+        </w:rPr>
+        <w:t xml:space="preserve"> has on an </w:t>
+      </w:r>
+      <w:r>
+        <w:rPr>
+          <w:rStyle w:val="CodeChar"/>
+        </w:rPr>
+        <w:t>if</w:t>
+      </w:r>
+      <w:r>
+        <w:rPr>
+          <w:rFonts w:ascii="Calibri" w:eastAsia="Times New Roman" w:hAnsi="Calibri" w:cs="Calibri"/>
+          <w:color w:val="000000"/>
+          <w:lang w:val="en-CA" w:eastAsia="en-CA"/>
+        </w:rPr>
+        <w:t xml:space="preserve"> block or statement inside of a loop, skipping to outside of the block or statement and running the next line (</w:t>
+      </w:r>
+      <w:r>
+        <w:rPr>
+          <w:rStyle w:val="CodeChar"/>
+        </w:rPr>
+        <w:t>catch</w:t>
+      </w:r>
+      <w:r>
+        <w:rPr>
+          <w:rFonts w:ascii="Calibri" w:eastAsia="Times New Roman" w:hAnsi="Calibri" w:cs="Calibri"/>
+          <w:color w:val="000000"/>
+          <w:lang w:val="en-CA" w:eastAsia="en-CA"/>
+        </w:rPr>
+        <w:t xml:space="preserve">). I learned to keep my </w:t>
+      </w:r>
+      <w:r>
+        <w:rPr>
+          <w:rStyle w:val="CodeChar"/>
+        </w:rPr>
+        <w:t>try/catch</w:t>
+      </w:r>
+      <w:r>
+        <w:rPr>
+          <w:rFonts w:ascii="Calibri" w:eastAsia="Times New Roman" w:hAnsi="Calibri" w:cs="Calibri"/>
+          <w:color w:val="000000"/>
+          <w:lang w:val="en-CA" w:eastAsia="en-CA"/>
+        </w:rPr>
+        <w:t xml:space="preserve"> blocks short and simple so as to logically separate them from each other.</w:t>
+      </w:r>
+    </w:p>
+    <w:p>
+      <w:pPr>
+        <w:rPr>
+          <w:rFonts w:ascii="Calibri" w:eastAsia="Times New Roman" w:hAnsi="Calibri" w:cs="Calibri"/>
+          <w:color w:val="000000"/>
+          <w:lang w:val="en-CA" w:eastAsia="en-CA"/>
+        </w:rPr>
+      </w:pPr>
+      <w:r>
+        <w:rPr>
+          <w:rFonts w:ascii="Calibri" w:eastAsia="Times New Roman" w:hAnsi="Calibri" w:cs="Calibri"/>
+          <w:color w:val="000000"/>
+          <w:lang w:val="en-CA" w:eastAsia="en-CA"/>
+        </w:rPr>
+        <w:t xml:space="preserve">I had tried using regular expressions to parse each line of the text file, but I’m not very talented with regex </w:t>
+      </w:r>
+      <w:r>
+        <w:rPr>
+          <w:rFonts w:ascii="Calibri" w:eastAsia="Times New Roman" w:hAnsi="Calibri" w:cs="Calibri"/>
+          <w:color w:val="000000"/>
+          <w:lang w:val="en-CA" w:eastAsia="en-CA"/>
+        </w:rPr>
+        <w:t>so</w:t>
+      </w:r>
+      <w:r>
+        <w:rPr>
+          <w:rFonts w:ascii="Calibri" w:eastAsia="Times New Roman" w:hAnsi="Calibri" w:cs="Calibri"/>
+          <w:color w:val="000000"/>
+          <w:lang w:val="en-CA" w:eastAsia="en-CA"/>
+        </w:rPr>
+        <w:t xml:space="preserve"> it didn’t work very well</w:t>
+      </w:r>
+      <w:r>
+        <w:rPr>
+          <w:rStyle w:val="FootnoteReference"/>
+          <w:rFonts w:ascii="Calibri" w:eastAsia="Times New Roman" w:hAnsi="Calibri" w:cs="Calibri"/>
+          <w:color w:val="000000"/>
+          <w:lang w:val="en-CA" w:eastAsia="en-CA"/>
+        </w:rPr>
+        <w:footnoteReference w:id="1"/>
+      </w:r>
+      <w:r>
+        <w:rPr>
+          <w:rFonts w:ascii="Calibri" w:eastAsia="Times New Roman" w:hAnsi="Calibri" w:cs="Calibri"/>
+          <w:color w:val="000000"/>
+          <w:lang w:val="en-CA" w:eastAsia="en-CA"/>
+        </w:rPr>
+        <w:t xml:space="preserve">. Had better success using String methods </w:t>
+      </w:r>
+      <w:proofErr w:type="spellStart"/>
+      <w:r>
+        <w:rPr>
+          <w:rStyle w:val="CodeChar"/>
+        </w:rPr>
+        <w:t>indexOf</w:t>
+      </w:r>
+      <w:proofErr w:type="spellEnd"/>
+      <w:r>
+        <w:rPr>
+          <w:rStyle w:val="CodeChar"/>
+        </w:rPr>
+        <w:t>()</w:t>
+      </w:r>
+      <w:r>
+        <w:rPr>
+          <w:rFonts w:ascii="Calibri" w:eastAsia="Times New Roman" w:hAnsi="Calibri" w:cs="Calibri"/>
+          <w:color w:val="000000"/>
+          <w:lang w:val="en-CA" w:eastAsia="en-CA"/>
+        </w:rPr>
+        <w:t xml:space="preserve"> and</w:t>
+      </w:r>
+      <w:r>
+        <w:rPr>
+          <w:rFonts w:ascii="Calibri" w:eastAsia="Times New Roman" w:hAnsi="Calibri" w:cs="Calibri"/>
+          <w:color w:val="000000"/>
+          <w:lang w:val="en-CA" w:eastAsia="en-CA"/>
+        </w:rPr>
+        <w:t xml:space="preserve"> </w:t>
+      </w:r>
+      <w:r>
+        <w:rPr>
+          <w:rStyle w:val="CodeChar"/>
+        </w:rPr>
+        <w:t>substring</w:t>
+      </w:r>
+      <w:r>
+        <w:rPr>
+          <w:rStyle w:val="CodeChar"/>
+        </w:rPr>
+        <w:t>()</w:t>
+      </w:r>
+      <w:r>
+        <w:rPr>
+          <w:rFonts w:ascii="Calibri" w:eastAsia="Times New Roman" w:hAnsi="Calibri" w:cs="Calibri"/>
+          <w:color w:val="000000"/>
+          <w:lang w:val="en-CA" w:eastAsia="en-CA"/>
+        </w:rPr>
+        <w:t xml:space="preserve"> </w:t>
+      </w:r>
+      <w:r>
+        <w:rPr>
+          <w:rFonts w:ascii="Calibri" w:eastAsia="Times New Roman" w:hAnsi="Calibri" w:cs="Calibri"/>
+          <w:color w:val="000000"/>
+          <w:lang w:val="en-CA" w:eastAsia="en-CA"/>
+        </w:rPr>
+        <w:t>with exception catching. This also resulted in more legible code, at least</w:t>
+      </w:r>
+      <w:r>
+        <w:rPr>
+          <w:rFonts w:ascii="Calibri" w:eastAsia="Times New Roman" w:hAnsi="Calibri" w:cs="Calibri"/>
+          <w:color w:val="000000"/>
+          <w:lang w:val="en-CA" w:eastAsia="en-CA"/>
+        </w:rPr>
+        <w:t xml:space="preserve"> </w:t>
+      </w:r>
+      <w:r>
+        <w:rPr>
+          <w:rFonts w:ascii="Calibri" w:eastAsia="Times New Roman" w:hAnsi="Calibri" w:cs="Calibri"/>
+          <w:color w:val="000000"/>
+          <w:lang w:val="en-CA" w:eastAsia="en-CA"/>
+        </w:rPr>
+        <w:t>more legible by myself.</w:t>
+      </w:r>
     </w:p>
     <w:sectPr>
       <w:footerReference w:type="default" r:id="rId9"/>
@@ -4288,7 +4962,7 @@
             <w:sz w:val="20"/>
             <w:szCs w:val="20"/>
           </w:rPr>
-          <w:t>1</w:t>
+          <w:t>4</w:t>
         </w:r>
         <w:r>
           <w:rPr>
@@ -4335,6 +5009,58 @@
       <w:r>
         <w:continuationSeparator/>
       </w:r>
+    </w:p>
+  </w:footnote>
+  <w:footnote w:id="1">
+    <w:p>
+      <w:pPr>
+        <w:pStyle w:val="FootnoteText"/>
+        <w:rPr>
+          <w:lang w:val="en-CA"/>
+        </w:rPr>
+      </w:pPr>
+      <w:r>
+        <w:rPr>
+          <w:rStyle w:val="FootnoteReference"/>
+        </w:rPr>
+        <w:footnoteRef/>
+      </w:r>
+      <w:r>
+        <w:t xml:space="preserve"> </w:t>
+      </w:r>
+      <w:r>
+        <w:rPr>
+          <w:lang w:val="en-CA"/>
+        </w:rPr>
+        <w:t xml:space="preserve">I was using something like </w:t>
+      </w:r>
+      <w:r>
+        <w:rPr>
+          <w:rStyle w:val="CodeChar"/>
+          <w:sz w:val="16"/>
+        </w:rPr>
+        <w:t>“$$?.*(\\d+(\\.\\d{2})?.*”</w:t>
+      </w:r>
+      <w:r>
+        <w:rPr>
+          <w:lang w:val="en-CA"/>
+        </w:rPr>
+        <w:t xml:space="preserve"> (it might have been slightly different – I </w:t>
+      </w:r>
+      <w:r>
+        <w:rPr>
+          <w:lang w:val="en-CA"/>
+        </w:rPr>
+        <w:t>neglected</w:t>
+      </w:r>
+      <w:r>
+        <w:rPr>
+          <w:lang w:val="en-CA"/>
+        </w:rPr>
+        <w:t xml:space="preserve"> to save/commit) to match doubles with or without the dollar sign and with or without any cents included, but it didn’t seem to work. There were other issues with the program (order of try/catch statements, for example), so it may have been working just fine. In the end I didn’t need to use regex at all.</w:t>
+      </w:r>
+      <w:bookmarkStart w:id="2" w:name="_GoBack"/>
+      <w:bookmarkEnd w:id="2"/>
     </w:p>
   </w:footnote>
 </w:footnotes>
@@ -5877,7 +6603,7 @@
 </file>
 
 <file path=customXml/itemProps2.xml><?xml version="1.0" encoding="utf-8"?>
-<ds:datastoreItem xmlns:ds="http://schemas.openxmlformats.org/officeDocument/2006/customXml" ds:itemID="{70E7D69A-6FC5-45E7-9851-1F1D83BC479C}">
+<ds:datastoreItem xmlns:ds="http://schemas.openxmlformats.org/officeDocument/2006/customXml" ds:itemID="{3FC333C5-039C-4C10-83C9-0F93EA24CC21}">
   <ds:schemaRefs>
     <ds:schemaRef ds:uri="http://schemas.openxmlformats.org/officeDocument/2006/bibliography"/>
   </ds:schemaRefs>

</xml_diff>